<commit_message>
also add pdf report
</commit_message>
<xml_diff>
--- a/report/report.docx
+++ b/report/report.docx
@@ -10,6 +10,8 @@
           <w:lang w:val="en-US"/>
         </w:rPr>
       </w:pPr>
+      <w:bookmarkStart w:id="0" w:name="_GoBack"/>
+      <w:bookmarkEnd w:id="0"/>
       <w:r>
         <w:rPr>
           <w:lang w:val="en-US"/>
@@ -108,11 +110,11 @@
       <w:pPr>
         <w:pStyle w:val="ContentsHeading"/>
       </w:pPr>
-      <w:bookmarkStart w:id="0" w:name="_Toc447620636"/>
+      <w:bookmarkStart w:id="1" w:name="_Toc447620636"/>
       <w:r>
         <w:t>Contents</w:t>
       </w:r>
-      <w:bookmarkEnd w:id="0"/>
+      <w:bookmarkEnd w:id="1"/>
     </w:p>
     <w:p>
       <w:pPr>
@@ -1100,7 +1102,7 @@
         <w:rPr>
           <w:noProof/>
         </w:rPr>
-        <w:t>12</w:t>
+        <w:t>13</w:t>
       </w:r>
       <w:r>
         <w:rPr>
@@ -1158,7 +1160,7 @@
         <w:rPr>
           <w:noProof/>
         </w:rPr>
-        <w:t>12</w:t>
+        <w:t>13</w:t>
       </w:r>
       <w:r>
         <w:rPr>
@@ -1216,7 +1218,7 @@
         <w:rPr>
           <w:noProof/>
         </w:rPr>
-        <w:t>12</w:t>
+        <w:t>13</w:t>
       </w:r>
       <w:r>
         <w:rPr>
@@ -1274,7 +1276,7 @@
         <w:rPr>
           <w:noProof/>
         </w:rPr>
-        <w:t>12</w:t>
+        <w:t>13</w:t>
       </w:r>
       <w:r>
         <w:rPr>
@@ -1333,7 +1335,7 @@
         <w:rPr>
           <w:noProof/>
         </w:rPr>
-        <w:t>12</w:t>
+        <w:t>13</w:t>
       </w:r>
       <w:r>
         <w:rPr>
@@ -1391,7 +1393,7 @@
         <w:rPr>
           <w:noProof/>
         </w:rPr>
-        <w:t>13</w:t>
+        <w:t>14</w:t>
       </w:r>
       <w:r>
         <w:rPr>
@@ -1449,7 +1451,7 @@
         <w:rPr>
           <w:noProof/>
         </w:rPr>
-        <w:t>13</w:t>
+        <w:t>14</w:t>
       </w:r>
       <w:r>
         <w:rPr>
@@ -1507,7 +1509,7 @@
         <w:rPr>
           <w:noProof/>
         </w:rPr>
-        <w:t>13</w:t>
+        <w:t>14</w:t>
       </w:r>
       <w:r>
         <w:rPr>
@@ -1565,7 +1567,7 @@
         <w:rPr>
           <w:noProof/>
         </w:rPr>
-        <w:t>13</w:t>
+        <w:t>14</w:t>
       </w:r>
       <w:r>
         <w:rPr>
@@ -1623,7 +1625,7 @@
         <w:rPr>
           <w:noProof/>
         </w:rPr>
-        <w:t>13</w:t>
+        <w:t>14</w:t>
       </w:r>
       <w:r>
         <w:rPr>
@@ -1681,7 +1683,7 @@
         <w:rPr>
           <w:noProof/>
         </w:rPr>
-        <w:t>13</w:t>
+        <w:t>14</w:t>
       </w:r>
       <w:r>
         <w:rPr>
@@ -1739,7 +1741,7 @@
         <w:rPr>
           <w:noProof/>
         </w:rPr>
-        <w:t>13</w:t>
+        <w:t>14</w:t>
       </w:r>
       <w:r>
         <w:rPr>
@@ -1797,7 +1799,7 @@
         <w:rPr>
           <w:noProof/>
         </w:rPr>
-        <w:t>13</w:t>
+        <w:t>14</w:t>
       </w:r>
       <w:r>
         <w:rPr>
@@ -1855,7 +1857,7 @@
         <w:rPr>
           <w:noProof/>
         </w:rPr>
-        <w:t>13</w:t>
+        <w:t>14</w:t>
       </w:r>
       <w:r>
         <w:rPr>
@@ -1913,7 +1915,7 @@
         <w:rPr>
           <w:noProof/>
         </w:rPr>
-        <w:t>13</w:t>
+        <w:t>14</w:t>
       </w:r>
       <w:r>
         <w:rPr>
@@ -1971,7 +1973,7 @@
         <w:rPr>
           <w:noProof/>
         </w:rPr>
-        <w:t>13</w:t>
+        <w:t>14</w:t>
       </w:r>
       <w:r>
         <w:rPr>
@@ -2029,7 +2031,7 @@
         <w:rPr>
           <w:noProof/>
         </w:rPr>
-        <w:t>14</w:t>
+        <w:t>15</w:t>
       </w:r>
       <w:r>
         <w:rPr>
@@ -2087,7 +2089,7 @@
         <w:rPr>
           <w:noProof/>
         </w:rPr>
-        <w:t>14</w:t>
+        <w:t>15</w:t>
       </w:r>
       <w:r>
         <w:rPr>
@@ -2105,21 +2107,21 @@
       <w:pPr>
         <w:pStyle w:val="Titre1"/>
       </w:pPr>
-      <w:bookmarkStart w:id="1" w:name="_Toc447620637"/>
+      <w:bookmarkStart w:id="2" w:name="_Toc447620637"/>
       <w:r>
         <w:t>Deliverable 1</w:t>
       </w:r>
-      <w:bookmarkEnd w:id="1"/>
+      <w:bookmarkEnd w:id="2"/>
     </w:p>
     <w:p>
       <w:pPr>
         <w:pStyle w:val="Titre2"/>
       </w:pPr>
-      <w:bookmarkStart w:id="2" w:name="_Toc447620638"/>
+      <w:bookmarkStart w:id="3" w:name="_Toc447620638"/>
       <w:r>
         <w:t>Assumptions</w:t>
       </w:r>
-      <w:bookmarkEnd w:id="2"/>
+      <w:bookmarkEnd w:id="3"/>
     </w:p>
     <w:p>
       <w:pPr>
@@ -2209,20 +2211,10 @@
       <w:pPr>
         <w:pStyle w:val="Titre2"/>
       </w:pPr>
-      <w:bookmarkStart w:id="3" w:name="_Toc447620639"/>
+      <w:bookmarkStart w:id="4" w:name="_Toc447620639"/>
       <w:r>
         <w:lastRenderedPageBreak/>
         <w:t>Entity Relationship Schema</w:t>
-      </w:r>
-      <w:bookmarkEnd w:id="3"/>
-    </w:p>
-    <w:p>
-      <w:pPr>
-        <w:pStyle w:val="Titre3"/>
-      </w:pPr>
-      <w:bookmarkStart w:id="4" w:name="_Toc447620640"/>
-      <w:r>
-        <w:t>Schema</w:t>
       </w:r>
       <w:bookmarkEnd w:id="4"/>
     </w:p>
@@ -2230,7 +2222,17 @@
       <w:pPr>
         <w:pStyle w:val="Titre3"/>
       </w:pPr>
-      <w:bookmarkStart w:id="5" w:name="_Toc447620641"/>
+      <w:bookmarkStart w:id="5" w:name="_Toc447620640"/>
+      <w:r>
+        <w:t>Schema</w:t>
+      </w:r>
+      <w:bookmarkEnd w:id="5"/>
+    </w:p>
+    <w:p>
+      <w:pPr>
+        <w:pStyle w:val="Titre3"/>
+      </w:pPr>
+      <w:bookmarkStart w:id="6" w:name="_Toc447620641"/>
       <w:r>
         <w:rPr>
           <w:noProof/>
@@ -2286,7 +2288,7 @@
       <w:r>
         <w:t>Description</w:t>
       </w:r>
-      <w:bookmarkEnd w:id="5"/>
+      <w:bookmarkEnd w:id="6"/>
     </w:p>
     <w:p>
       <w:pPr>
@@ -2332,21 +2334,21 @@
       <w:pPr>
         <w:pStyle w:val="Titre2"/>
       </w:pPr>
-      <w:bookmarkStart w:id="6" w:name="_Toc447620642"/>
+      <w:bookmarkStart w:id="7" w:name="_Toc447620642"/>
       <w:r>
         <w:t>Relational Schema</w:t>
       </w:r>
-      <w:bookmarkEnd w:id="6"/>
+      <w:bookmarkEnd w:id="7"/>
     </w:p>
     <w:p>
       <w:pPr>
         <w:pStyle w:val="Titre3"/>
       </w:pPr>
-      <w:bookmarkStart w:id="7" w:name="_Toc447620643"/>
+      <w:bookmarkStart w:id="8" w:name="_Toc447620643"/>
       <w:r>
         <w:t>ER schema to Relational schema</w:t>
       </w:r>
-      <w:bookmarkEnd w:id="7"/>
+      <w:bookmarkEnd w:id="8"/>
     </w:p>
     <w:p>
       <w:pPr>
@@ -2368,11 +2370,11 @@
       <w:pPr>
         <w:pStyle w:val="Titre3"/>
       </w:pPr>
-      <w:bookmarkStart w:id="8" w:name="_Toc447620644"/>
+      <w:bookmarkStart w:id="9" w:name="_Toc447620644"/>
       <w:r>
         <w:t>DDL</w:t>
       </w:r>
-      <w:bookmarkEnd w:id="8"/>
+      <w:bookmarkEnd w:id="9"/>
     </w:p>
     <w:p>
       <w:pPr>
@@ -2671,7 +2673,6 @@
         <w:t xml:space="preserve">  `id` </w:t>
       </w:r>
       <w:proofErr w:type="spellStart"/>
-      <w:proofErr w:type="gramStart"/>
       <w:r>
         <w:rPr>
           <w:rFonts w:ascii="Courier New" w:hAnsi="Courier New" w:cs="Courier New"/>
@@ -2699,7 +2700,6 @@
         </w:rPr>
         <w:t>(</w:t>
       </w:r>
-      <w:proofErr w:type="gramEnd"/>
       <w:r>
         <w:rPr>
           <w:rFonts w:ascii="Courier New" w:hAnsi="Courier New" w:cs="Courier New"/>
@@ -2813,7 +2813,6 @@
         </w:rPr>
         <w:t xml:space="preserve">  `name` </w:t>
       </w:r>
-      <w:proofErr w:type="gramStart"/>
       <w:r>
         <w:rPr>
           <w:rFonts w:ascii="Courier New" w:hAnsi="Courier New" w:cs="Courier New"/>
@@ -2840,7 +2839,6 @@
         </w:rPr>
         <w:t>(</w:t>
       </w:r>
-      <w:proofErr w:type="gramEnd"/>
       <w:r>
         <w:rPr>
           <w:rFonts w:ascii="Courier New" w:hAnsi="Courier New" w:cs="Courier New"/>
@@ -2979,7 +2977,6 @@
         <w:t xml:space="preserve">` </w:t>
       </w:r>
       <w:proofErr w:type="spellStart"/>
-      <w:proofErr w:type="gramStart"/>
       <w:r>
         <w:rPr>
           <w:rFonts w:ascii="Courier New" w:hAnsi="Courier New" w:cs="Courier New"/>
@@ -3007,7 +3004,6 @@
         </w:rPr>
         <w:t>(</w:t>
       </w:r>
-      <w:proofErr w:type="gramEnd"/>
       <w:r>
         <w:rPr>
           <w:rFonts w:ascii="Courier New" w:hAnsi="Courier New" w:cs="Courier New"/>
@@ -3146,7 +3142,6 @@
         <w:t xml:space="preserve">` </w:t>
       </w:r>
       <w:proofErr w:type="spellStart"/>
-      <w:proofErr w:type="gramStart"/>
       <w:r>
         <w:rPr>
           <w:rFonts w:ascii="Courier New" w:hAnsi="Courier New" w:cs="Courier New"/>
@@ -3174,7 +3169,6 @@
         </w:rPr>
         <w:t>(</w:t>
       </w:r>
-      <w:proofErr w:type="gramEnd"/>
       <w:r>
         <w:rPr>
           <w:rFonts w:ascii="Courier New" w:hAnsi="Courier New" w:cs="Courier New"/>
@@ -3419,7 +3413,6 @@
         <w:t xml:space="preserve">` </w:t>
       </w:r>
       <w:proofErr w:type="spellStart"/>
-      <w:proofErr w:type="gramStart"/>
       <w:r>
         <w:rPr>
           <w:rFonts w:ascii="Courier New" w:hAnsi="Courier New" w:cs="Courier New"/>
@@ -3447,7 +3440,6 @@
         </w:rPr>
         <w:t>(</w:t>
       </w:r>
-      <w:proofErr w:type="gramEnd"/>
       <w:r>
         <w:rPr>
           <w:rFonts w:ascii="Courier New" w:hAnsi="Courier New" w:cs="Courier New"/>
@@ -4737,7 +4729,6 @@
         </w:rPr>
         <w:t xml:space="preserve">  `name` </w:t>
       </w:r>
-      <w:proofErr w:type="gramStart"/>
       <w:r>
         <w:rPr>
           <w:rFonts w:ascii="Courier New" w:hAnsi="Courier New" w:cs="Courier New"/>
@@ -4764,7 +4755,6 @@
         </w:rPr>
         <w:t>(</w:t>
       </w:r>
-      <w:proofErr w:type="gramEnd"/>
       <w:r>
         <w:rPr>
           <w:rFonts w:ascii="Courier New" w:hAnsi="Courier New" w:cs="Courier New"/>
@@ -4890,7 +4880,6 @@
         <w:t xml:space="preserve">`id` </w:t>
       </w:r>
       <w:proofErr w:type="spellStart"/>
-      <w:proofErr w:type="gramStart"/>
       <w:r>
         <w:rPr>
           <w:rFonts w:ascii="Courier New" w:hAnsi="Courier New" w:cs="Courier New"/>
@@ -4918,7 +4907,6 @@
         </w:rPr>
         <w:t>(</w:t>
       </w:r>
-      <w:proofErr w:type="gramEnd"/>
       <w:r>
         <w:rPr>
           <w:rFonts w:ascii="Courier New" w:hAnsi="Courier New" w:cs="Courier New"/>
@@ -5797,7 +5785,6 @@
         <w:t xml:space="preserve">  `id` </w:t>
       </w:r>
       <w:proofErr w:type="spellStart"/>
-      <w:proofErr w:type="gramStart"/>
       <w:r>
         <w:rPr>
           <w:rFonts w:ascii="Courier New" w:hAnsi="Courier New" w:cs="Courier New"/>
@@ -5825,7 +5812,6 @@
         </w:rPr>
         <w:t>(</w:t>
       </w:r>
-      <w:proofErr w:type="gramEnd"/>
       <w:r>
         <w:rPr>
           <w:rFonts w:ascii="Courier New" w:hAnsi="Courier New" w:cs="Courier New"/>
@@ -5939,7 +5925,6 @@
         </w:rPr>
         <w:t xml:space="preserve">  `code` </w:t>
       </w:r>
-      <w:proofErr w:type="gramStart"/>
       <w:r>
         <w:rPr>
           <w:rFonts w:ascii="Courier New" w:hAnsi="Courier New" w:cs="Courier New"/>
@@ -5966,7 +5951,6 @@
         </w:rPr>
         <w:t>(</w:t>
       </w:r>
-      <w:proofErr w:type="gramEnd"/>
       <w:r>
         <w:rPr>
           <w:rFonts w:ascii="Courier New" w:hAnsi="Courier New" w:cs="Courier New"/>
@@ -6080,7 +6064,6 @@
         </w:rPr>
         <w:t xml:space="preserve">  `name` </w:t>
       </w:r>
-      <w:proofErr w:type="gramStart"/>
       <w:r>
         <w:rPr>
           <w:rFonts w:ascii="Courier New" w:hAnsi="Courier New" w:cs="Courier New"/>
@@ -6107,7 +6090,6 @@
         </w:rPr>
         <w:t>(</w:t>
       </w:r>
-      <w:proofErr w:type="gramEnd"/>
       <w:r>
         <w:rPr>
           <w:rFonts w:ascii="Courier New" w:hAnsi="Courier New" w:cs="Courier New"/>
@@ -7171,7 +7153,6 @@
         <w:t xml:space="preserve">  `id` </w:t>
       </w:r>
       <w:proofErr w:type="spellStart"/>
-      <w:proofErr w:type="gramStart"/>
       <w:r>
         <w:rPr>
           <w:rFonts w:ascii="Courier New" w:hAnsi="Courier New" w:cs="Courier New"/>
@@ -7199,7 +7180,6 @@
         </w:rPr>
         <w:t>(</w:t>
       </w:r>
-      <w:proofErr w:type="gramEnd"/>
       <w:r>
         <w:rPr>
           <w:rFonts w:ascii="Courier New" w:hAnsi="Courier New" w:cs="Courier New"/>
@@ -7313,7 +7293,6 @@
         </w:rPr>
         <w:t xml:space="preserve">  `name` </w:t>
       </w:r>
-      <w:proofErr w:type="gramStart"/>
       <w:r>
         <w:rPr>
           <w:rFonts w:ascii="Courier New" w:hAnsi="Courier New" w:cs="Courier New"/>
@@ -7340,7 +7319,6 @@
         </w:rPr>
         <w:t>(</w:t>
       </w:r>
-      <w:proofErr w:type="gramEnd"/>
       <w:r>
         <w:rPr>
           <w:rFonts w:ascii="Courier New" w:hAnsi="Courier New" w:cs="Courier New"/>
@@ -7479,7 +7457,6 @@
         <w:t xml:space="preserve">` </w:t>
       </w:r>
       <w:proofErr w:type="spellStart"/>
-      <w:proofErr w:type="gramStart"/>
       <w:r>
         <w:rPr>
           <w:rFonts w:ascii="Courier New" w:hAnsi="Courier New" w:cs="Courier New"/>
@@ -7507,7 +7484,6 @@
         </w:rPr>
         <w:t>(</w:t>
       </w:r>
-      <w:proofErr w:type="gramEnd"/>
       <w:r>
         <w:rPr>
           <w:rFonts w:ascii="Courier New" w:hAnsi="Courier New" w:cs="Courier New"/>
@@ -7646,7 +7622,6 @@
         <w:t xml:space="preserve">` </w:t>
       </w:r>
       <w:proofErr w:type="spellStart"/>
-      <w:proofErr w:type="gramStart"/>
       <w:r>
         <w:rPr>
           <w:rFonts w:ascii="Courier New" w:hAnsi="Courier New" w:cs="Courier New"/>
@@ -7674,7 +7649,6 @@
         </w:rPr>
         <w:t>(</w:t>
       </w:r>
-      <w:proofErr w:type="gramEnd"/>
       <w:r>
         <w:rPr>
           <w:rFonts w:ascii="Courier New" w:hAnsi="Courier New" w:cs="Courier New"/>
@@ -7813,7 +7787,6 @@
         <w:t xml:space="preserve">` </w:t>
       </w:r>
       <w:proofErr w:type="spellStart"/>
-      <w:proofErr w:type="gramStart"/>
       <w:r>
         <w:rPr>
           <w:rFonts w:ascii="Courier New" w:hAnsi="Courier New" w:cs="Courier New"/>
@@ -7841,7 +7814,6 @@
         </w:rPr>
         <w:t>(</w:t>
       </w:r>
-      <w:proofErr w:type="gramEnd"/>
       <w:r>
         <w:rPr>
           <w:rFonts w:ascii="Courier New" w:hAnsi="Courier New" w:cs="Courier New"/>
@@ -7980,7 +7952,6 @@
         <w:t xml:space="preserve">` </w:t>
       </w:r>
       <w:proofErr w:type="spellStart"/>
-      <w:proofErr w:type="gramStart"/>
       <w:r>
         <w:rPr>
           <w:rFonts w:ascii="Courier New" w:hAnsi="Courier New" w:cs="Courier New"/>
@@ -8008,7 +7979,6 @@
         </w:rPr>
         <w:t>(</w:t>
       </w:r>
-      <w:proofErr w:type="gramEnd"/>
       <w:r>
         <w:rPr>
           <w:rFonts w:ascii="Courier New" w:hAnsi="Courier New" w:cs="Courier New"/>
@@ -8147,7 +8117,6 @@
         <w:t xml:space="preserve">` </w:t>
       </w:r>
       <w:proofErr w:type="spellStart"/>
-      <w:proofErr w:type="gramStart"/>
       <w:r>
         <w:rPr>
           <w:rFonts w:ascii="Courier New" w:hAnsi="Courier New" w:cs="Courier New"/>
@@ -8175,7 +8144,6 @@
         </w:rPr>
         <w:t>(</w:t>
       </w:r>
-      <w:proofErr w:type="gramEnd"/>
       <w:r>
         <w:rPr>
           <w:rFonts w:ascii="Courier New" w:hAnsi="Courier New" w:cs="Courier New"/>
@@ -10182,7 +10150,6 @@
         <w:t xml:space="preserve">  `id` </w:t>
       </w:r>
       <w:proofErr w:type="spellStart"/>
-      <w:proofErr w:type="gramStart"/>
       <w:r>
         <w:rPr>
           <w:rFonts w:ascii="Courier New" w:hAnsi="Courier New" w:cs="Courier New"/>
@@ -10210,7 +10177,6 @@
         </w:rPr>
         <w:t>(</w:t>
       </w:r>
-      <w:proofErr w:type="gramEnd"/>
       <w:r>
         <w:rPr>
           <w:rFonts w:ascii="Courier New" w:hAnsi="Courier New" w:cs="Courier New"/>
@@ -10349,7 +10315,6 @@
         <w:t xml:space="preserve">` </w:t>
       </w:r>
       <w:proofErr w:type="spellStart"/>
-      <w:proofErr w:type="gramStart"/>
       <w:r>
         <w:rPr>
           <w:rFonts w:ascii="Courier New" w:hAnsi="Courier New" w:cs="Courier New"/>
@@ -10377,7 +10342,6 @@
         </w:rPr>
         <w:t>(</w:t>
       </w:r>
-      <w:proofErr w:type="gramEnd"/>
       <w:r>
         <w:rPr>
           <w:rFonts w:ascii="Courier New" w:hAnsi="Courier New" w:cs="Courier New"/>
@@ -10516,7 +10480,6 @@
         <w:t xml:space="preserve">` </w:t>
       </w:r>
       <w:proofErr w:type="spellStart"/>
-      <w:proofErr w:type="gramStart"/>
       <w:r>
         <w:rPr>
           <w:rFonts w:ascii="Courier New" w:hAnsi="Courier New" w:cs="Courier New"/>
@@ -10544,7 +10507,6 @@
         </w:rPr>
         <w:t>(</w:t>
       </w:r>
-      <w:proofErr w:type="gramEnd"/>
       <w:r>
         <w:rPr>
           <w:rFonts w:ascii="Courier New" w:hAnsi="Courier New" w:cs="Courier New"/>
@@ -12261,7 +12223,6 @@
         <w:t xml:space="preserve">  `id` </w:t>
       </w:r>
       <w:proofErr w:type="spellStart"/>
-      <w:proofErr w:type="gramStart"/>
       <w:r>
         <w:rPr>
           <w:rFonts w:ascii="Courier New" w:hAnsi="Courier New" w:cs="Courier New"/>
@@ -12289,7 +12250,6 @@
         </w:rPr>
         <w:t>(</w:t>
       </w:r>
-      <w:proofErr w:type="gramEnd"/>
       <w:r>
         <w:rPr>
           <w:rFonts w:ascii="Courier New" w:hAnsi="Courier New" w:cs="Courier New"/>
@@ -12427,7 +12387,6 @@
         </w:rPr>
         <w:t xml:space="preserve">` </w:t>
       </w:r>
-      <w:proofErr w:type="gramStart"/>
       <w:r>
         <w:rPr>
           <w:rFonts w:ascii="Courier New" w:hAnsi="Courier New" w:cs="Courier New"/>
@@ -12454,7 +12413,6 @@
         </w:rPr>
         <w:t>(</w:t>
       </w:r>
-      <w:proofErr w:type="gramEnd"/>
       <w:r>
         <w:rPr>
           <w:rFonts w:ascii="Courier New" w:hAnsi="Courier New" w:cs="Courier New"/>
@@ -12593,7 +12551,6 @@
         <w:t xml:space="preserve">` </w:t>
       </w:r>
       <w:proofErr w:type="spellStart"/>
-      <w:proofErr w:type="gramStart"/>
       <w:r>
         <w:rPr>
           <w:rFonts w:ascii="Courier New" w:hAnsi="Courier New" w:cs="Courier New"/>
@@ -12621,7 +12578,6 @@
         </w:rPr>
         <w:t>(</w:t>
       </w:r>
-      <w:proofErr w:type="gramEnd"/>
       <w:r>
         <w:rPr>
           <w:rFonts w:ascii="Courier New" w:hAnsi="Courier New" w:cs="Courier New"/>
@@ -12760,7 +12716,6 @@
         <w:t xml:space="preserve">` </w:t>
       </w:r>
       <w:proofErr w:type="spellStart"/>
-      <w:proofErr w:type="gramStart"/>
       <w:r>
         <w:rPr>
           <w:rFonts w:ascii="Courier New" w:hAnsi="Courier New" w:cs="Courier New"/>
@@ -12788,7 +12743,6 @@
         </w:rPr>
         <w:t>(</w:t>
       </w:r>
-      <w:proofErr w:type="gramEnd"/>
       <w:r>
         <w:rPr>
           <w:rFonts w:ascii="Courier New" w:hAnsi="Courier New" w:cs="Courier New"/>
@@ -12926,7 +12880,6 @@
         </w:rPr>
         <w:t xml:space="preserve">` </w:t>
       </w:r>
-      <w:proofErr w:type="gramStart"/>
       <w:r>
         <w:rPr>
           <w:rFonts w:ascii="Courier New" w:hAnsi="Courier New" w:cs="Courier New"/>
@@ -12953,7 +12906,6 @@
         </w:rPr>
         <w:t>(</w:t>
       </w:r>
-      <w:proofErr w:type="gramEnd"/>
       <w:r>
         <w:rPr>
           <w:rFonts w:ascii="Courier New" w:hAnsi="Courier New" w:cs="Courier New"/>
@@ -13067,7 +13019,6 @@
         </w:rPr>
         <w:t xml:space="preserve">  `price` </w:t>
       </w:r>
-      <w:proofErr w:type="gramStart"/>
       <w:r>
         <w:rPr>
           <w:rFonts w:ascii="Courier New" w:hAnsi="Courier New" w:cs="Courier New"/>
@@ -13094,7 +13045,6 @@
         </w:rPr>
         <w:t>(</w:t>
       </w:r>
-      <w:proofErr w:type="gramEnd"/>
       <w:r>
         <w:rPr>
           <w:rFonts w:ascii="Courier New" w:hAnsi="Courier New" w:cs="Courier New"/>
@@ -13233,7 +13183,6 @@
         <w:t xml:space="preserve">` </w:t>
       </w:r>
       <w:proofErr w:type="spellStart"/>
-      <w:proofErr w:type="gramStart"/>
       <w:r>
         <w:rPr>
           <w:rFonts w:ascii="Courier New" w:hAnsi="Courier New" w:cs="Courier New"/>
@@ -13261,7 +13210,6 @@
         </w:rPr>
         <w:t>(</w:t>
       </w:r>
-      <w:proofErr w:type="gramEnd"/>
       <w:r>
         <w:rPr>
           <w:rFonts w:ascii="Courier New" w:hAnsi="Courier New" w:cs="Courier New"/>
@@ -13399,7 +13347,6 @@
         </w:rPr>
         <w:t xml:space="preserve">` </w:t>
       </w:r>
-      <w:proofErr w:type="gramStart"/>
       <w:r>
         <w:rPr>
           <w:rFonts w:ascii="Courier New" w:hAnsi="Courier New" w:cs="Courier New"/>
@@ -13426,7 +13373,6 @@
         </w:rPr>
         <w:t>(</w:t>
       </w:r>
-      <w:proofErr w:type="gramEnd"/>
       <w:r>
         <w:rPr>
           <w:rFonts w:ascii="Courier New" w:hAnsi="Courier New" w:cs="Courier New"/>
@@ -13646,7 +13592,6 @@
         </w:rPr>
         <w:t xml:space="preserve">` </w:t>
       </w:r>
-      <w:proofErr w:type="gramStart"/>
       <w:r>
         <w:rPr>
           <w:rFonts w:ascii="Courier New" w:hAnsi="Courier New" w:cs="Courier New"/>
@@ -13673,7 +13618,6 @@
         </w:rPr>
         <w:t>(</w:t>
       </w:r>
-      <w:proofErr w:type="gramEnd"/>
       <w:r>
         <w:rPr>
           <w:rFonts w:ascii="Courier New" w:hAnsi="Courier New" w:cs="Courier New"/>
@@ -13811,7 +13755,6 @@
         </w:rPr>
         <w:t xml:space="preserve">` </w:t>
       </w:r>
-      <w:proofErr w:type="gramStart"/>
       <w:r>
         <w:rPr>
           <w:rFonts w:ascii="Courier New" w:hAnsi="Courier New" w:cs="Courier New"/>
@@ -13838,7 +13781,6 @@
         </w:rPr>
         <w:t>(</w:t>
       </w:r>
-      <w:proofErr w:type="gramEnd"/>
       <w:r>
         <w:rPr>
           <w:rFonts w:ascii="Courier New" w:hAnsi="Courier New" w:cs="Courier New"/>
@@ -13952,7 +13894,6 @@
         </w:rPr>
         <w:t xml:space="preserve">  `barcode` </w:t>
       </w:r>
-      <w:proofErr w:type="gramStart"/>
       <w:r>
         <w:rPr>
           <w:rFonts w:ascii="Courier New" w:hAnsi="Courier New" w:cs="Courier New"/>
@@ -13979,7 +13920,6 @@
         </w:rPr>
         <w:t>(</w:t>
       </w:r>
-      <w:proofErr w:type="gramEnd"/>
       <w:r>
         <w:rPr>
           <w:rFonts w:ascii="Courier New" w:hAnsi="Courier New" w:cs="Courier New"/>
@@ -14093,7 +14033,6 @@
         </w:rPr>
         <w:t xml:space="preserve">  `title` </w:t>
       </w:r>
-      <w:proofErr w:type="gramStart"/>
       <w:r>
         <w:rPr>
           <w:rFonts w:ascii="Courier New" w:hAnsi="Courier New" w:cs="Courier New"/>
@@ -14120,7 +14059,6 @@
         </w:rPr>
         <w:t>(</w:t>
       </w:r>
-      <w:proofErr w:type="gramEnd"/>
       <w:r>
         <w:rPr>
           <w:rFonts w:ascii="Courier New" w:hAnsi="Courier New" w:cs="Courier New"/>
@@ -14258,7 +14196,6 @@
         </w:rPr>
         <w:t xml:space="preserve">` </w:t>
       </w:r>
-      <w:proofErr w:type="gramStart"/>
       <w:r>
         <w:rPr>
           <w:rFonts w:ascii="Courier New" w:hAnsi="Courier New" w:cs="Courier New"/>
@@ -14285,7 +14222,6 @@
         </w:rPr>
         <w:t>(</w:t>
       </w:r>
-      <w:proofErr w:type="gramEnd"/>
       <w:r>
         <w:rPr>
           <w:rFonts w:ascii="Courier New" w:hAnsi="Courier New" w:cs="Courier New"/>
@@ -14399,7 +14335,6 @@
         </w:rPr>
         <w:t xml:space="preserve">  `rating` </w:t>
       </w:r>
-      <w:proofErr w:type="gramStart"/>
       <w:r>
         <w:rPr>
           <w:rFonts w:ascii="Courier New" w:hAnsi="Courier New" w:cs="Courier New"/>
@@ -14426,7 +14361,6 @@
         </w:rPr>
         <w:t>(</w:t>
       </w:r>
-      <w:proofErr w:type="gramEnd"/>
       <w:r>
         <w:rPr>
           <w:rFonts w:ascii="Courier New" w:hAnsi="Courier New" w:cs="Courier New"/>
@@ -16303,7 +16237,6 @@
         <w:t xml:space="preserve">  `id` </w:t>
       </w:r>
       <w:proofErr w:type="spellStart"/>
-      <w:proofErr w:type="gramStart"/>
       <w:r>
         <w:rPr>
           <w:rFonts w:ascii="Courier New" w:hAnsi="Courier New" w:cs="Courier New"/>
@@ -16331,7 +16264,6 @@
         </w:rPr>
         <w:t>(</w:t>
       </w:r>
-      <w:proofErr w:type="gramEnd"/>
       <w:r>
         <w:rPr>
           <w:rFonts w:ascii="Courier New" w:hAnsi="Courier New" w:cs="Courier New"/>
@@ -16445,7 +16377,6 @@
         </w:rPr>
         <w:t xml:space="preserve">  `code` </w:t>
       </w:r>
-      <w:proofErr w:type="gramStart"/>
       <w:r>
         <w:rPr>
           <w:rFonts w:ascii="Courier New" w:hAnsi="Courier New" w:cs="Courier New"/>
@@ -16472,7 +16403,6 @@
         </w:rPr>
         <w:t>(</w:t>
       </w:r>
-      <w:proofErr w:type="gramEnd"/>
       <w:r>
         <w:rPr>
           <w:rFonts w:ascii="Courier New" w:hAnsi="Courier New" w:cs="Courier New"/>
@@ -16586,7 +16516,6 @@
         </w:rPr>
         <w:t xml:space="preserve">  `name` </w:t>
       </w:r>
-      <w:proofErr w:type="gramStart"/>
       <w:r>
         <w:rPr>
           <w:rFonts w:ascii="Courier New" w:hAnsi="Courier New" w:cs="Courier New"/>
@@ -16613,7 +16542,6 @@
         </w:rPr>
         <w:t>(</w:t>
       </w:r>
-      <w:proofErr w:type="gramEnd"/>
       <w:r>
         <w:rPr>
           <w:rFonts w:ascii="Courier New" w:hAnsi="Courier New" w:cs="Courier New"/>
@@ -17652,7 +17580,6 @@
         </w:rPr>
         <w:t xml:space="preserve">` </w:t>
       </w:r>
-      <w:proofErr w:type="gramStart"/>
       <w:r>
         <w:rPr>
           <w:rFonts w:ascii="Courier New" w:hAnsi="Courier New" w:cs="Courier New"/>
@@ -17679,7 +17606,6 @@
         </w:rPr>
         <w:t>(</w:t>
       </w:r>
-      <w:proofErr w:type="gramEnd"/>
       <w:r>
         <w:rPr>
           <w:rFonts w:ascii="Courier New" w:hAnsi="Courier New" w:cs="Courier New"/>
@@ -17817,7 +17743,6 @@
         </w:rPr>
         <w:t xml:space="preserve">` </w:t>
       </w:r>
-      <w:proofErr w:type="gramStart"/>
       <w:r>
         <w:rPr>
           <w:rFonts w:ascii="Courier New" w:hAnsi="Courier New" w:cs="Courier New"/>
@@ -17844,7 +17769,6 @@
         </w:rPr>
         <w:t>(</w:t>
       </w:r>
-      <w:proofErr w:type="gramEnd"/>
       <w:r>
         <w:rPr>
           <w:rFonts w:ascii="Courier New" w:hAnsi="Courier New" w:cs="Courier New"/>
@@ -17959,7 +17883,6 @@
         <w:t xml:space="preserve">  `id` </w:t>
       </w:r>
       <w:proofErr w:type="spellStart"/>
-      <w:proofErr w:type="gramStart"/>
       <w:r>
         <w:rPr>
           <w:rFonts w:ascii="Courier New" w:hAnsi="Courier New" w:cs="Courier New"/>
@@ -17987,7 +17910,6 @@
         </w:rPr>
         <w:t>(</w:t>
       </w:r>
-      <w:proofErr w:type="gramEnd"/>
       <w:r>
         <w:rPr>
           <w:rFonts w:ascii="Courier New" w:hAnsi="Courier New" w:cs="Courier New"/>
@@ -18729,7 +18651,6 @@
         <w:t xml:space="preserve">  `id` </w:t>
       </w:r>
       <w:proofErr w:type="spellStart"/>
-      <w:proofErr w:type="gramStart"/>
       <w:r>
         <w:rPr>
           <w:rFonts w:ascii="Courier New" w:hAnsi="Courier New" w:cs="Courier New"/>
@@ -18757,7 +18678,6 @@
         </w:rPr>
         <w:t>(</w:t>
       </w:r>
-      <w:proofErr w:type="gramEnd"/>
       <w:r>
         <w:rPr>
           <w:rFonts w:ascii="Courier New" w:hAnsi="Courier New" w:cs="Courier New"/>
@@ -18871,7 +18791,6 @@
         </w:rPr>
         <w:t xml:space="preserve">  `name` </w:t>
       </w:r>
-      <w:proofErr w:type="gramStart"/>
       <w:r>
         <w:rPr>
           <w:rFonts w:ascii="Courier New" w:hAnsi="Courier New" w:cs="Courier New"/>
@@ -18898,7 +18817,6 @@
         </w:rPr>
         <w:t>(</w:t>
       </w:r>
-      <w:proofErr w:type="gramEnd"/>
       <w:r>
         <w:rPr>
           <w:rFonts w:ascii="Courier New" w:hAnsi="Courier New" w:cs="Courier New"/>
@@ -19037,7 +18955,6 @@
         <w:t xml:space="preserve">` </w:t>
       </w:r>
       <w:proofErr w:type="spellStart"/>
-      <w:proofErr w:type="gramStart"/>
       <w:r>
         <w:rPr>
           <w:rFonts w:ascii="Courier New" w:hAnsi="Courier New" w:cs="Courier New"/>
@@ -19065,7 +18982,6 @@
         </w:rPr>
         <w:t>(</w:t>
       </w:r>
-      <w:proofErr w:type="gramEnd"/>
       <w:r>
         <w:rPr>
           <w:rFonts w:ascii="Courier New" w:hAnsi="Courier New" w:cs="Courier New"/>
@@ -19204,7 +19120,6 @@
         <w:t xml:space="preserve">` </w:t>
       </w:r>
       <w:proofErr w:type="spellStart"/>
-      <w:proofErr w:type="gramStart"/>
       <w:r>
         <w:rPr>
           <w:rFonts w:ascii="Courier New" w:hAnsi="Courier New" w:cs="Courier New"/>
@@ -19232,7 +19147,6 @@
         </w:rPr>
         <w:t>(</w:t>
       </w:r>
-      <w:proofErr w:type="gramEnd"/>
       <w:r>
         <w:rPr>
           <w:rFonts w:ascii="Courier New" w:hAnsi="Courier New" w:cs="Courier New"/>
@@ -19371,7 +19285,6 @@
         <w:t xml:space="preserve">` </w:t>
       </w:r>
       <w:proofErr w:type="spellStart"/>
-      <w:proofErr w:type="gramStart"/>
       <w:r>
         <w:rPr>
           <w:rFonts w:ascii="Courier New" w:hAnsi="Courier New" w:cs="Courier New"/>
@@ -19399,7 +19312,6 @@
         </w:rPr>
         <w:t>(</w:t>
       </w:r>
-      <w:proofErr w:type="gramEnd"/>
       <w:r>
         <w:rPr>
           <w:rFonts w:ascii="Courier New" w:hAnsi="Courier New" w:cs="Courier New"/>
@@ -20796,7 +20708,6 @@
         <w:t xml:space="preserve">  `id` </w:t>
       </w:r>
       <w:proofErr w:type="spellStart"/>
-      <w:proofErr w:type="gramStart"/>
       <w:r>
         <w:rPr>
           <w:rFonts w:ascii="Courier New" w:hAnsi="Courier New" w:cs="Courier New"/>
@@ -20824,7 +20735,6 @@
         </w:rPr>
         <w:t>(</w:t>
       </w:r>
-      <w:proofErr w:type="gramEnd"/>
       <w:r>
         <w:rPr>
           <w:rFonts w:ascii="Courier New" w:hAnsi="Courier New" w:cs="Courier New"/>
@@ -20938,7 +20848,6 @@
         </w:rPr>
         <w:t xml:space="preserve">  `name` </w:t>
       </w:r>
-      <w:proofErr w:type="gramStart"/>
       <w:r>
         <w:rPr>
           <w:rFonts w:ascii="Courier New" w:hAnsi="Courier New" w:cs="Courier New"/>
@@ -20965,7 +20874,6 @@
         </w:rPr>
         <w:t>(</w:t>
       </w:r>
-      <w:proofErr w:type="gramEnd"/>
       <w:r>
         <w:rPr>
           <w:rFonts w:ascii="Courier New" w:hAnsi="Courier New" w:cs="Courier New"/>
@@ -21103,7 +21011,6 @@
         </w:rPr>
         <w:t xml:space="preserve">` </w:t>
       </w:r>
-      <w:proofErr w:type="gramStart"/>
       <w:r>
         <w:rPr>
           <w:rFonts w:ascii="Courier New" w:hAnsi="Courier New" w:cs="Courier New"/>
@@ -21130,7 +21037,6 @@
         </w:rPr>
         <w:t>(</w:t>
       </w:r>
-      <w:proofErr w:type="gramEnd"/>
       <w:r>
         <w:rPr>
           <w:rFonts w:ascii="Courier New" w:hAnsi="Courier New" w:cs="Courier New"/>
@@ -21269,7 +21175,6 @@
         <w:t xml:space="preserve">` </w:t>
       </w:r>
       <w:proofErr w:type="spellStart"/>
-      <w:proofErr w:type="gramStart"/>
       <w:r>
         <w:rPr>
           <w:rFonts w:ascii="Courier New" w:hAnsi="Courier New" w:cs="Courier New"/>
@@ -21297,7 +21202,6 @@
         </w:rPr>
         <w:t>(</w:t>
       </w:r>
-      <w:proofErr w:type="gramEnd"/>
       <w:r>
         <w:rPr>
           <w:rFonts w:ascii="Courier New" w:hAnsi="Courier New" w:cs="Courier New"/>
@@ -21436,7 +21340,6 @@
         <w:t xml:space="preserve">` </w:t>
       </w:r>
       <w:proofErr w:type="spellStart"/>
-      <w:proofErr w:type="gramStart"/>
       <w:r>
         <w:rPr>
           <w:rFonts w:ascii="Courier New" w:hAnsi="Courier New" w:cs="Courier New"/>
@@ -21464,7 +21367,6 @@
         </w:rPr>
         <w:t>(</w:t>
       </w:r>
-      <w:proofErr w:type="gramEnd"/>
       <w:r>
         <w:rPr>
           <w:rFonts w:ascii="Courier New" w:hAnsi="Courier New" w:cs="Courier New"/>
@@ -21602,7 +21504,6 @@
         </w:rPr>
         <w:t xml:space="preserve">` </w:t>
       </w:r>
-      <w:proofErr w:type="gramStart"/>
       <w:r>
         <w:rPr>
           <w:rFonts w:ascii="Courier New" w:hAnsi="Courier New" w:cs="Courier New"/>
@@ -21629,7 +21530,6 @@
         </w:rPr>
         <w:t>(</w:t>
       </w:r>
-      <w:proofErr w:type="gramEnd"/>
       <w:r>
         <w:rPr>
           <w:rFonts w:ascii="Courier New" w:hAnsi="Courier New" w:cs="Courier New"/>
@@ -21768,7 +21668,6 @@
         <w:t xml:space="preserve">` </w:t>
       </w:r>
       <w:proofErr w:type="spellStart"/>
-      <w:proofErr w:type="gramStart"/>
       <w:r>
         <w:rPr>
           <w:rFonts w:ascii="Courier New" w:hAnsi="Courier New" w:cs="Courier New"/>
@@ -21796,7 +21695,6 @@
         </w:rPr>
         <w:t>(</w:t>
       </w:r>
-      <w:proofErr w:type="gramEnd"/>
       <w:r>
         <w:rPr>
           <w:rFonts w:ascii="Courier New" w:hAnsi="Courier New" w:cs="Courier New"/>
@@ -21935,7 +21833,6 @@
         <w:t xml:space="preserve">` </w:t>
       </w:r>
       <w:proofErr w:type="spellStart"/>
-      <w:proofErr w:type="gramStart"/>
       <w:r>
         <w:rPr>
           <w:rFonts w:ascii="Courier New" w:hAnsi="Courier New" w:cs="Courier New"/>
@@ -21963,7 +21860,6 @@
         </w:rPr>
         <w:t>(</w:t>
       </w:r>
-      <w:proofErr w:type="gramEnd"/>
       <w:r>
         <w:rPr>
           <w:rFonts w:ascii="Courier New" w:hAnsi="Courier New" w:cs="Courier New"/>
@@ -22102,7 +21998,6 @@
         <w:t xml:space="preserve">` </w:t>
       </w:r>
       <w:proofErr w:type="spellStart"/>
-      <w:proofErr w:type="gramStart"/>
       <w:r>
         <w:rPr>
           <w:rFonts w:ascii="Courier New" w:hAnsi="Courier New" w:cs="Courier New"/>
@@ -22130,7 +22025,6 @@
         </w:rPr>
         <w:t>(</w:t>
       </w:r>
-      <w:proofErr w:type="gramEnd"/>
       <w:r>
         <w:rPr>
           <w:rFonts w:ascii="Courier New" w:hAnsi="Courier New" w:cs="Courier New"/>
@@ -22269,7 +22163,6 @@
         <w:t xml:space="preserve">` </w:t>
       </w:r>
       <w:proofErr w:type="spellStart"/>
-      <w:proofErr w:type="gramStart"/>
       <w:r>
         <w:rPr>
           <w:rFonts w:ascii="Courier New" w:hAnsi="Courier New" w:cs="Courier New"/>
@@ -22297,7 +22190,6 @@
         </w:rPr>
         <w:t>(</w:t>
       </w:r>
-      <w:proofErr w:type="gramEnd"/>
       <w:r>
         <w:rPr>
           <w:rFonts w:ascii="Courier New" w:hAnsi="Courier New" w:cs="Courier New"/>
@@ -22436,7 +22328,6 @@
         <w:t xml:space="preserve">` </w:t>
       </w:r>
       <w:proofErr w:type="spellStart"/>
-      <w:proofErr w:type="gramStart"/>
       <w:r>
         <w:rPr>
           <w:rFonts w:ascii="Courier New" w:hAnsi="Courier New" w:cs="Courier New"/>
@@ -22464,7 +22355,6 @@
         </w:rPr>
         <w:t>(</w:t>
       </w:r>
-      <w:proofErr w:type="gramEnd"/>
       <w:r>
         <w:rPr>
           <w:rFonts w:ascii="Courier New" w:hAnsi="Courier New" w:cs="Courier New"/>
@@ -22619,7 +22509,6 @@
         </w:rPr>
         <w:t xml:space="preserve">  `color` </w:t>
       </w:r>
-      <w:proofErr w:type="gramStart"/>
       <w:r>
         <w:rPr>
           <w:rFonts w:ascii="Courier New" w:hAnsi="Courier New" w:cs="Courier New"/>
@@ -22646,7 +22535,6 @@
         </w:rPr>
         <w:t>(</w:t>
       </w:r>
-      <w:proofErr w:type="gramEnd"/>
       <w:r>
         <w:rPr>
           <w:rFonts w:ascii="Courier New" w:hAnsi="Courier New" w:cs="Courier New"/>
@@ -22760,7 +22648,6 @@
         </w:rPr>
         <w:t xml:space="preserve">  `dimensions` </w:t>
       </w:r>
-      <w:proofErr w:type="gramStart"/>
       <w:r>
         <w:rPr>
           <w:rFonts w:ascii="Courier New" w:hAnsi="Courier New" w:cs="Courier New"/>
@@ -22787,7 +22674,6 @@
         </w:rPr>
         <w:t>(</w:t>
       </w:r>
-      <w:proofErr w:type="gramEnd"/>
       <w:r>
         <w:rPr>
           <w:rFonts w:ascii="Courier New" w:hAnsi="Courier New" w:cs="Courier New"/>
@@ -22925,7 +22811,6 @@
         </w:rPr>
         <w:t xml:space="preserve">` </w:t>
       </w:r>
-      <w:proofErr w:type="gramStart"/>
       <w:r>
         <w:rPr>
           <w:rFonts w:ascii="Courier New" w:hAnsi="Courier New" w:cs="Courier New"/>
@@ -22952,7 +22837,6 @@
         </w:rPr>
         <w:t>(</w:t>
       </w:r>
-      <w:proofErr w:type="gramEnd"/>
       <w:r>
         <w:rPr>
           <w:rFonts w:ascii="Courier New" w:hAnsi="Courier New" w:cs="Courier New"/>
@@ -23066,7 +22950,6 @@
         </w:rPr>
         <w:t xml:space="preserve">  `binding` </w:t>
       </w:r>
-      <w:proofErr w:type="gramStart"/>
       <w:r>
         <w:rPr>
           <w:rFonts w:ascii="Courier New" w:hAnsi="Courier New" w:cs="Courier New"/>
@@ -23093,7 +22976,6 @@
         </w:rPr>
         <w:t>(</w:t>
       </w:r>
-      <w:proofErr w:type="gramEnd"/>
       <w:r>
         <w:rPr>
           <w:rFonts w:ascii="Courier New" w:hAnsi="Courier New" w:cs="Courier New"/>
@@ -23231,7 +23113,6 @@
         </w:rPr>
         <w:t xml:space="preserve">` </w:t>
       </w:r>
-      <w:proofErr w:type="gramStart"/>
       <w:r>
         <w:rPr>
           <w:rFonts w:ascii="Courier New" w:hAnsi="Courier New" w:cs="Courier New"/>
@@ -23258,7 +23139,6 @@
         </w:rPr>
         <w:t>(</w:t>
       </w:r>
-      <w:proofErr w:type="gramEnd"/>
       <w:r>
         <w:rPr>
           <w:rFonts w:ascii="Courier New" w:hAnsi="Courier New" w:cs="Courier New"/>
@@ -23397,7 +23277,6 @@
         <w:t xml:space="preserve">` </w:t>
       </w:r>
       <w:proofErr w:type="spellStart"/>
-      <w:proofErr w:type="gramStart"/>
       <w:r>
         <w:rPr>
           <w:rFonts w:ascii="Courier New" w:hAnsi="Courier New" w:cs="Courier New"/>
@@ -23425,7 +23304,6 @@
         </w:rPr>
         <w:t>(</w:t>
       </w:r>
-      <w:proofErr w:type="gramEnd"/>
       <w:r>
         <w:rPr>
           <w:rFonts w:ascii="Courier New" w:hAnsi="Courier New" w:cs="Courier New"/>
@@ -27013,7 +26891,6 @@
         <w:t xml:space="preserve">  `id` </w:t>
       </w:r>
       <w:proofErr w:type="spellStart"/>
-      <w:proofErr w:type="gramStart"/>
       <w:r>
         <w:rPr>
           <w:rFonts w:ascii="Courier New" w:hAnsi="Courier New" w:cs="Courier New"/>
@@ -27041,7 +26918,6 @@
         </w:rPr>
         <w:t>(</w:t>
       </w:r>
-      <w:proofErr w:type="gramEnd"/>
       <w:r>
         <w:rPr>
           <w:rFonts w:ascii="Courier New" w:hAnsi="Courier New" w:cs="Courier New"/>
@@ -27155,7 +27031,6 @@
         </w:rPr>
         <w:t xml:space="preserve">  `name` </w:t>
       </w:r>
-      <w:proofErr w:type="gramStart"/>
       <w:r>
         <w:rPr>
           <w:rFonts w:ascii="Courier New" w:hAnsi="Courier New" w:cs="Courier New"/>
@@ -27182,7 +27057,6 @@
         </w:rPr>
         <w:t>(</w:t>
       </w:r>
-      <w:proofErr w:type="gramEnd"/>
       <w:r>
         <w:rPr>
           <w:rFonts w:ascii="Courier New" w:hAnsi="Courier New" w:cs="Courier New"/>
@@ -27924,7 +27798,6 @@
         <w:t xml:space="preserve">  `id` </w:t>
       </w:r>
       <w:proofErr w:type="spellStart"/>
-      <w:proofErr w:type="gramStart"/>
       <w:r>
         <w:rPr>
           <w:rFonts w:ascii="Courier New" w:hAnsi="Courier New" w:cs="Courier New"/>
@@ -27952,7 +27825,6 @@
         </w:rPr>
         <w:t>(</w:t>
       </w:r>
-      <w:proofErr w:type="gramEnd"/>
       <w:r>
         <w:rPr>
           <w:rFonts w:ascii="Courier New" w:hAnsi="Courier New" w:cs="Courier New"/>
@@ -28066,7 +27938,6 @@
         </w:rPr>
         <w:t xml:space="preserve">  `title` </w:t>
       </w:r>
-      <w:proofErr w:type="gramStart"/>
       <w:r>
         <w:rPr>
           <w:rFonts w:ascii="Courier New" w:hAnsi="Courier New" w:cs="Courier New"/>
@@ -28093,7 +27964,6 @@
         </w:rPr>
         <w:t>(</w:t>
       </w:r>
-      <w:proofErr w:type="gramEnd"/>
       <w:r>
         <w:rPr>
           <w:rFonts w:ascii="Courier New" w:hAnsi="Courier New" w:cs="Courier New"/>
@@ -28207,7 +28077,6 @@
         </w:rPr>
         <w:t xml:space="preserve">  `feature` </w:t>
       </w:r>
-      <w:proofErr w:type="gramStart"/>
       <w:r>
         <w:rPr>
           <w:rFonts w:ascii="Courier New" w:hAnsi="Courier New" w:cs="Courier New"/>
@@ -28234,7 +28103,6 @@
         </w:rPr>
         <w:t>(</w:t>
       </w:r>
-      <w:proofErr w:type="gramEnd"/>
       <w:r>
         <w:rPr>
           <w:rFonts w:ascii="Courier New" w:hAnsi="Courier New" w:cs="Courier New"/>
@@ -28373,7 +28241,6 @@
         <w:t xml:space="preserve">` </w:t>
       </w:r>
       <w:proofErr w:type="spellStart"/>
-      <w:proofErr w:type="gramStart"/>
       <w:r>
         <w:rPr>
           <w:rFonts w:ascii="Courier New" w:hAnsi="Courier New" w:cs="Courier New"/>
@@ -28401,7 +28268,6 @@
         </w:rPr>
         <w:t>(</w:t>
       </w:r>
-      <w:proofErr w:type="gramEnd"/>
       <w:r>
         <w:rPr>
           <w:rFonts w:ascii="Courier New" w:hAnsi="Courier New" w:cs="Courier New"/>
@@ -28540,7 +28406,6 @@
         <w:t xml:space="preserve">` </w:t>
       </w:r>
       <w:proofErr w:type="spellStart"/>
-      <w:proofErr w:type="gramStart"/>
       <w:r>
         <w:rPr>
           <w:rFonts w:ascii="Courier New" w:hAnsi="Courier New" w:cs="Courier New"/>
@@ -28568,7 +28433,6 @@
         </w:rPr>
         <w:t>(</w:t>
       </w:r>
-      <w:proofErr w:type="gramEnd"/>
       <w:r>
         <w:rPr>
           <w:rFonts w:ascii="Courier New" w:hAnsi="Courier New" w:cs="Courier New"/>
@@ -28707,7 +28571,6 @@
         <w:t xml:space="preserve">` </w:t>
       </w:r>
       <w:proofErr w:type="spellStart"/>
-      <w:proofErr w:type="gramStart"/>
       <w:r>
         <w:rPr>
           <w:rFonts w:ascii="Courier New" w:hAnsi="Courier New" w:cs="Courier New"/>
@@ -28735,7 +28598,6 @@
         </w:rPr>
         <w:t>(</w:t>
       </w:r>
-      <w:proofErr w:type="gramEnd"/>
       <w:r>
         <w:rPr>
           <w:rFonts w:ascii="Courier New" w:hAnsi="Courier New" w:cs="Courier New"/>
@@ -28874,7 +28736,6 @@
         <w:t xml:space="preserve">` </w:t>
       </w:r>
       <w:proofErr w:type="spellStart"/>
-      <w:proofErr w:type="gramStart"/>
       <w:r>
         <w:rPr>
           <w:rFonts w:ascii="Courier New" w:hAnsi="Courier New" w:cs="Courier New"/>
@@ -28902,7 +28763,6 @@
         </w:rPr>
         <w:t>(</w:t>
       </w:r>
-      <w:proofErr w:type="gramEnd"/>
       <w:r>
         <w:rPr>
           <w:rFonts w:ascii="Courier New" w:hAnsi="Courier New" w:cs="Courier New"/>
@@ -29041,7 +28901,6 @@
         <w:t xml:space="preserve">` </w:t>
       </w:r>
       <w:proofErr w:type="spellStart"/>
-      <w:proofErr w:type="gramStart"/>
       <w:r>
         <w:rPr>
           <w:rFonts w:ascii="Courier New" w:hAnsi="Courier New" w:cs="Courier New"/>
@@ -29069,7 +28928,6 @@
         </w:rPr>
         <w:t>(</w:t>
       </w:r>
-      <w:proofErr w:type="gramEnd"/>
       <w:r>
         <w:rPr>
           <w:rFonts w:ascii="Courier New" w:hAnsi="Courier New" w:cs="Courier New"/>
@@ -29208,7 +29066,6 @@
         <w:t xml:space="preserve">` </w:t>
       </w:r>
       <w:proofErr w:type="spellStart"/>
-      <w:proofErr w:type="gramStart"/>
       <w:r>
         <w:rPr>
           <w:rFonts w:ascii="Courier New" w:hAnsi="Courier New" w:cs="Courier New"/>
@@ -29236,7 +29093,6 @@
         </w:rPr>
         <w:t>(</w:t>
       </w:r>
-      <w:proofErr w:type="gramEnd"/>
       <w:r>
         <w:rPr>
           <w:rFonts w:ascii="Courier New" w:hAnsi="Courier New" w:cs="Courier New"/>
@@ -29391,7 +29247,6 @@
         </w:rPr>
         <w:t xml:space="preserve">  `genre` </w:t>
       </w:r>
-      <w:proofErr w:type="gramStart"/>
       <w:r>
         <w:rPr>
           <w:rFonts w:ascii="Courier New" w:hAnsi="Courier New" w:cs="Courier New"/>
@@ -29418,7 +29273,6 @@
         </w:rPr>
         <w:t>(</w:t>
       </w:r>
-      <w:proofErr w:type="gramEnd"/>
       <w:r>
         <w:rPr>
           <w:rFonts w:ascii="Courier New" w:hAnsi="Courier New" w:cs="Courier New"/>
@@ -29557,7 +29411,6 @@
         <w:t xml:space="preserve">` </w:t>
       </w:r>
       <w:proofErr w:type="spellStart"/>
-      <w:proofErr w:type="gramStart"/>
       <w:r>
         <w:rPr>
           <w:rFonts w:ascii="Courier New" w:hAnsi="Courier New" w:cs="Courier New"/>
@@ -29585,7 +29438,6 @@
         </w:rPr>
         <w:t>(</w:t>
       </w:r>
-      <w:proofErr w:type="gramEnd"/>
       <w:r>
         <w:rPr>
           <w:rFonts w:ascii="Courier New" w:hAnsi="Courier New" w:cs="Courier New"/>
@@ -29919,7 +29771,6 @@
         <w:t xml:space="preserve">` </w:t>
       </w:r>
       <w:proofErr w:type="spellStart"/>
-      <w:proofErr w:type="gramStart"/>
       <w:r>
         <w:rPr>
           <w:rFonts w:ascii="Courier New" w:hAnsi="Courier New" w:cs="Courier New"/>
@@ -29947,7 +29798,6 @@
         </w:rPr>
         <w:t>(</w:t>
       </w:r>
-      <w:proofErr w:type="gramEnd"/>
       <w:r>
         <w:rPr>
           <w:rFonts w:ascii="Courier New" w:hAnsi="Courier New" w:cs="Courier New"/>
@@ -35557,7 +35407,6 @@
         <w:t xml:space="preserve">` </w:t>
       </w:r>
       <w:proofErr w:type="spellStart"/>
-      <w:proofErr w:type="gramStart"/>
       <w:r>
         <w:rPr>
           <w:rFonts w:ascii="Courier New" w:hAnsi="Courier New" w:cs="Courier New"/>
@@ -35585,7 +35434,6 @@
         </w:rPr>
         <w:t>(</w:t>
       </w:r>
-      <w:proofErr w:type="gramEnd"/>
       <w:r>
         <w:rPr>
           <w:rFonts w:ascii="Courier New" w:hAnsi="Courier New" w:cs="Courier New"/>
@@ -35724,7 +35572,6 @@
         <w:t xml:space="preserve">` </w:t>
       </w:r>
       <w:proofErr w:type="spellStart"/>
-      <w:proofErr w:type="gramStart"/>
       <w:r>
         <w:rPr>
           <w:rFonts w:ascii="Courier New" w:hAnsi="Courier New" w:cs="Courier New"/>
@@ -35752,7 +35599,6 @@
         </w:rPr>
         <w:t>(</w:t>
       </w:r>
-      <w:proofErr w:type="gramEnd"/>
       <w:r>
         <w:rPr>
           <w:rFonts w:ascii="Courier New" w:hAnsi="Courier New" w:cs="Courier New"/>
@@ -35936,9 +35782,21 @@
           <w:highlight w:val="white"/>
           <w:lang w:eastAsia="el-GR"/>
         </w:rPr>
-        <w:t>`story_id</w:t>
-      </w:r>
-      <w:proofErr w:type="gramStart"/>
+        <w:t>`story_id`</w:t>
+      </w:r>
+      <w:r>
+        <w:rPr>
+          <w:rFonts w:ascii="Courier New" w:hAnsi="Courier New" w:cs="Courier New"/>
+          <w:b/>
+          <w:bCs/>
+          <w:color w:val="000080"/>
+          <w:sz w:val="20"/>
+          <w:szCs w:val="20"/>
+          <w:highlight w:val="white"/>
+          <w:lang w:eastAsia="el-GR"/>
+        </w:rPr>
+        <w:t>,</w:t>
+      </w:r>
       <w:r>
         <w:rPr>
           <w:rFonts w:ascii="Courier New" w:hAnsi="Courier New" w:cs="Courier New"/>
@@ -35950,32 +35808,7 @@
         </w:rPr>
         <w:t>`</w:t>
       </w:r>
-      <w:r>
-        <w:rPr>
-          <w:rFonts w:ascii="Courier New" w:hAnsi="Courier New" w:cs="Courier New"/>
-          <w:b/>
-          <w:bCs/>
-          <w:color w:val="000080"/>
-          <w:sz w:val="20"/>
-          <w:szCs w:val="20"/>
-          <w:highlight w:val="white"/>
-          <w:lang w:eastAsia="el-GR"/>
-        </w:rPr>
-        <w:t>,</w:t>
-      </w:r>
-      <w:r>
-        <w:rPr>
-          <w:rFonts w:ascii="Courier New" w:hAnsi="Courier New" w:cs="Courier New"/>
-          <w:color w:val="000000"/>
-          <w:sz w:val="20"/>
-          <w:szCs w:val="20"/>
-          <w:highlight w:val="white"/>
-          <w:lang w:eastAsia="el-GR"/>
-        </w:rPr>
-        <w:t>`</w:t>
-      </w:r>
       <w:proofErr w:type="spellStart"/>
-      <w:proofErr w:type="gramEnd"/>
       <w:r>
         <w:rPr>
           <w:rFonts w:ascii="Courier New" w:hAnsi="Courier New" w:cs="Courier New"/>
@@ -37039,7 +36872,6 @@
         <w:t xml:space="preserve">` </w:t>
       </w:r>
       <w:proofErr w:type="spellStart"/>
-      <w:proofErr w:type="gramStart"/>
       <w:r>
         <w:rPr>
           <w:rFonts w:ascii="Courier New" w:hAnsi="Courier New" w:cs="Courier New"/>
@@ -37067,7 +36899,6 @@
         </w:rPr>
         <w:t>(</w:t>
       </w:r>
-      <w:proofErr w:type="gramEnd"/>
       <w:r>
         <w:rPr>
           <w:rFonts w:ascii="Courier New" w:hAnsi="Courier New" w:cs="Courier New"/>
@@ -37206,7 +37037,6 @@
         <w:t xml:space="preserve">` </w:t>
       </w:r>
       <w:proofErr w:type="spellStart"/>
-      <w:proofErr w:type="gramStart"/>
       <w:r>
         <w:rPr>
           <w:rFonts w:ascii="Courier New" w:hAnsi="Courier New" w:cs="Courier New"/>
@@ -37234,7 +37064,6 @@
         </w:rPr>
         <w:t>(</w:t>
       </w:r>
-      <w:proofErr w:type="gramEnd"/>
       <w:r>
         <w:rPr>
           <w:rFonts w:ascii="Courier New" w:hAnsi="Courier New" w:cs="Courier New"/>
@@ -37418,9 +37247,21 @@
           <w:highlight w:val="white"/>
           <w:lang w:eastAsia="el-GR"/>
         </w:rPr>
-        <w:t>`story_id</w:t>
-      </w:r>
-      <w:proofErr w:type="gramStart"/>
+        <w:t>`story_id`</w:t>
+      </w:r>
+      <w:r>
+        <w:rPr>
+          <w:rFonts w:ascii="Courier New" w:hAnsi="Courier New" w:cs="Courier New"/>
+          <w:b/>
+          <w:bCs/>
+          <w:color w:val="000080"/>
+          <w:sz w:val="20"/>
+          <w:szCs w:val="20"/>
+          <w:highlight w:val="white"/>
+          <w:lang w:eastAsia="el-GR"/>
+        </w:rPr>
+        <w:t>,</w:t>
+      </w:r>
       <w:r>
         <w:rPr>
           <w:rFonts w:ascii="Courier New" w:hAnsi="Courier New" w:cs="Courier New"/>
@@ -37432,32 +37273,7 @@
         </w:rPr>
         <w:t>`</w:t>
       </w:r>
-      <w:r>
-        <w:rPr>
-          <w:rFonts w:ascii="Courier New" w:hAnsi="Courier New" w:cs="Courier New"/>
-          <w:b/>
-          <w:bCs/>
-          <w:color w:val="000080"/>
-          <w:sz w:val="20"/>
-          <w:szCs w:val="20"/>
-          <w:highlight w:val="white"/>
-          <w:lang w:eastAsia="el-GR"/>
-        </w:rPr>
-        <w:t>,</w:t>
-      </w:r>
-      <w:r>
-        <w:rPr>
-          <w:rFonts w:ascii="Courier New" w:hAnsi="Courier New" w:cs="Courier New"/>
-          <w:color w:val="000000"/>
-          <w:sz w:val="20"/>
-          <w:szCs w:val="20"/>
-          <w:highlight w:val="white"/>
-          <w:lang w:eastAsia="el-GR"/>
-        </w:rPr>
-        <w:t>`</w:t>
-      </w:r>
       <w:proofErr w:type="spellStart"/>
-      <w:proofErr w:type="gramEnd"/>
       <w:r>
         <w:rPr>
           <w:rFonts w:ascii="Courier New" w:hAnsi="Courier New" w:cs="Courier New"/>
@@ -38521,7 +38337,6 @@
         <w:t xml:space="preserve">` </w:t>
       </w:r>
       <w:proofErr w:type="spellStart"/>
-      <w:proofErr w:type="gramStart"/>
       <w:r>
         <w:rPr>
           <w:rFonts w:ascii="Courier New" w:hAnsi="Courier New" w:cs="Courier New"/>
@@ -38549,7 +38364,6 @@
         </w:rPr>
         <w:t>(</w:t>
       </w:r>
-      <w:proofErr w:type="gramEnd"/>
       <w:r>
         <w:rPr>
           <w:rFonts w:ascii="Courier New" w:hAnsi="Courier New" w:cs="Courier New"/>
@@ -38688,7 +38502,6 @@
         <w:t xml:space="preserve">` </w:t>
       </w:r>
       <w:proofErr w:type="spellStart"/>
-      <w:proofErr w:type="gramStart"/>
       <w:r>
         <w:rPr>
           <w:rFonts w:ascii="Courier New" w:hAnsi="Courier New" w:cs="Courier New"/>
@@ -38716,7 +38529,6 @@
         </w:rPr>
         <w:t>(</w:t>
       </w:r>
-      <w:proofErr w:type="gramEnd"/>
       <w:r>
         <w:rPr>
           <w:rFonts w:ascii="Courier New" w:hAnsi="Courier New" w:cs="Courier New"/>
@@ -38900,9 +38712,21 @@
           <w:highlight w:val="white"/>
           <w:lang w:eastAsia="el-GR"/>
         </w:rPr>
-        <w:t>`story_id</w:t>
-      </w:r>
-      <w:proofErr w:type="gramStart"/>
+        <w:t>`story_id`</w:t>
+      </w:r>
+      <w:r>
+        <w:rPr>
+          <w:rFonts w:ascii="Courier New" w:hAnsi="Courier New" w:cs="Courier New"/>
+          <w:b/>
+          <w:bCs/>
+          <w:color w:val="000080"/>
+          <w:sz w:val="20"/>
+          <w:szCs w:val="20"/>
+          <w:highlight w:val="white"/>
+          <w:lang w:eastAsia="el-GR"/>
+        </w:rPr>
+        <w:t>,</w:t>
+      </w:r>
       <w:r>
         <w:rPr>
           <w:rFonts w:ascii="Courier New" w:hAnsi="Courier New" w:cs="Courier New"/>
@@ -38914,32 +38738,7 @@
         </w:rPr>
         <w:t>`</w:t>
       </w:r>
-      <w:r>
-        <w:rPr>
-          <w:rFonts w:ascii="Courier New" w:hAnsi="Courier New" w:cs="Courier New"/>
-          <w:b/>
-          <w:bCs/>
-          <w:color w:val="000080"/>
-          <w:sz w:val="20"/>
-          <w:szCs w:val="20"/>
-          <w:highlight w:val="white"/>
-          <w:lang w:eastAsia="el-GR"/>
-        </w:rPr>
-        <w:t>,</w:t>
-      </w:r>
-      <w:r>
-        <w:rPr>
-          <w:rFonts w:ascii="Courier New" w:hAnsi="Courier New" w:cs="Courier New"/>
-          <w:color w:val="000000"/>
-          <w:sz w:val="20"/>
-          <w:szCs w:val="20"/>
-          <w:highlight w:val="white"/>
-          <w:lang w:eastAsia="el-GR"/>
-        </w:rPr>
-        <w:t>`</w:t>
-      </w:r>
       <w:proofErr w:type="spellStart"/>
-      <w:proofErr w:type="gramEnd"/>
       <w:r>
         <w:rPr>
           <w:rFonts w:ascii="Courier New" w:hAnsi="Courier New" w:cs="Courier New"/>
@@ -40004,7 +39803,6 @@
         <w:t xml:space="preserve">` </w:t>
       </w:r>
       <w:proofErr w:type="spellStart"/>
-      <w:proofErr w:type="gramStart"/>
       <w:r>
         <w:rPr>
           <w:rFonts w:ascii="Courier New" w:hAnsi="Courier New" w:cs="Courier New"/>
@@ -40032,7 +39830,6 @@
         </w:rPr>
         <w:t>(</w:t>
       </w:r>
-      <w:proofErr w:type="gramEnd"/>
       <w:r>
         <w:rPr>
           <w:rFonts w:ascii="Courier New" w:hAnsi="Courier New" w:cs="Courier New"/>
@@ -40171,7 +39968,6 @@
         <w:t xml:space="preserve">` </w:t>
       </w:r>
       <w:proofErr w:type="spellStart"/>
-      <w:proofErr w:type="gramStart"/>
       <w:r>
         <w:rPr>
           <w:rFonts w:ascii="Courier New" w:hAnsi="Courier New" w:cs="Courier New"/>
@@ -40199,7 +39995,6 @@
         </w:rPr>
         <w:t>(</w:t>
       </w:r>
-      <w:proofErr w:type="gramEnd"/>
       <w:r>
         <w:rPr>
           <w:rFonts w:ascii="Courier New" w:hAnsi="Courier New" w:cs="Courier New"/>
@@ -40383,9 +40178,21 @@
           <w:highlight w:val="white"/>
           <w:lang w:eastAsia="el-GR"/>
         </w:rPr>
-        <w:t>`story_id</w:t>
-      </w:r>
-      <w:proofErr w:type="gramStart"/>
+        <w:t>`story_id`</w:t>
+      </w:r>
+      <w:r>
+        <w:rPr>
+          <w:rFonts w:ascii="Courier New" w:hAnsi="Courier New" w:cs="Courier New"/>
+          <w:b/>
+          <w:bCs/>
+          <w:color w:val="000080"/>
+          <w:sz w:val="20"/>
+          <w:szCs w:val="20"/>
+          <w:highlight w:val="white"/>
+          <w:lang w:eastAsia="el-GR"/>
+        </w:rPr>
+        <w:t>,</w:t>
+      </w:r>
       <w:r>
         <w:rPr>
           <w:rFonts w:ascii="Courier New" w:hAnsi="Courier New" w:cs="Courier New"/>
@@ -40397,32 +40204,7 @@
         </w:rPr>
         <w:t>`</w:t>
       </w:r>
-      <w:r>
-        <w:rPr>
-          <w:rFonts w:ascii="Courier New" w:hAnsi="Courier New" w:cs="Courier New"/>
-          <w:b/>
-          <w:bCs/>
-          <w:color w:val="000080"/>
-          <w:sz w:val="20"/>
-          <w:szCs w:val="20"/>
-          <w:highlight w:val="white"/>
-          <w:lang w:eastAsia="el-GR"/>
-        </w:rPr>
-        <w:t>,</w:t>
-      </w:r>
-      <w:r>
-        <w:rPr>
-          <w:rFonts w:ascii="Courier New" w:hAnsi="Courier New" w:cs="Courier New"/>
-          <w:color w:val="000000"/>
-          <w:sz w:val="20"/>
-          <w:szCs w:val="20"/>
-          <w:highlight w:val="white"/>
-          <w:lang w:eastAsia="el-GR"/>
-        </w:rPr>
-        <w:t>`</w:t>
-      </w:r>
       <w:proofErr w:type="spellStart"/>
-      <w:proofErr w:type="gramEnd"/>
       <w:r>
         <w:rPr>
           <w:rFonts w:ascii="Courier New" w:hAnsi="Courier New" w:cs="Courier New"/>
@@ -41486,7 +41268,6 @@
         <w:t xml:space="preserve">` </w:t>
       </w:r>
       <w:proofErr w:type="spellStart"/>
-      <w:proofErr w:type="gramStart"/>
       <w:r>
         <w:rPr>
           <w:rFonts w:ascii="Courier New" w:hAnsi="Courier New" w:cs="Courier New"/>
@@ -41514,7 +41295,6 @@
         </w:rPr>
         <w:t>(</w:t>
       </w:r>
-      <w:proofErr w:type="gramEnd"/>
       <w:r>
         <w:rPr>
           <w:rFonts w:ascii="Courier New" w:hAnsi="Courier New" w:cs="Courier New"/>
@@ -41653,7 +41433,6 @@
         <w:t xml:space="preserve">` </w:t>
       </w:r>
       <w:proofErr w:type="spellStart"/>
-      <w:proofErr w:type="gramStart"/>
       <w:r>
         <w:rPr>
           <w:rFonts w:ascii="Courier New" w:hAnsi="Courier New" w:cs="Courier New"/>
@@ -41681,7 +41460,6 @@
         </w:rPr>
         <w:t>(</w:t>
       </w:r>
-      <w:proofErr w:type="gramEnd"/>
       <w:r>
         <w:rPr>
           <w:rFonts w:ascii="Courier New" w:hAnsi="Courier New" w:cs="Courier New"/>
@@ -41865,9 +41643,21 @@
           <w:highlight w:val="white"/>
           <w:lang w:eastAsia="el-GR"/>
         </w:rPr>
-        <w:t>`story_id</w:t>
-      </w:r>
-      <w:proofErr w:type="gramStart"/>
+        <w:t>`story_id`</w:t>
+      </w:r>
+      <w:r>
+        <w:rPr>
+          <w:rFonts w:ascii="Courier New" w:hAnsi="Courier New" w:cs="Courier New"/>
+          <w:b/>
+          <w:bCs/>
+          <w:color w:val="000080"/>
+          <w:sz w:val="20"/>
+          <w:szCs w:val="20"/>
+          <w:highlight w:val="white"/>
+          <w:lang w:eastAsia="el-GR"/>
+        </w:rPr>
+        <w:t>,</w:t>
+      </w:r>
       <w:r>
         <w:rPr>
           <w:rFonts w:ascii="Courier New" w:hAnsi="Courier New" w:cs="Courier New"/>
@@ -41879,32 +41669,7 @@
         </w:rPr>
         <w:t>`</w:t>
       </w:r>
-      <w:r>
-        <w:rPr>
-          <w:rFonts w:ascii="Courier New" w:hAnsi="Courier New" w:cs="Courier New"/>
-          <w:b/>
-          <w:bCs/>
-          <w:color w:val="000080"/>
-          <w:sz w:val="20"/>
-          <w:szCs w:val="20"/>
-          <w:highlight w:val="white"/>
-          <w:lang w:eastAsia="el-GR"/>
-        </w:rPr>
-        <w:t>,</w:t>
-      </w:r>
-      <w:r>
-        <w:rPr>
-          <w:rFonts w:ascii="Courier New" w:hAnsi="Courier New" w:cs="Courier New"/>
-          <w:color w:val="000000"/>
-          <w:sz w:val="20"/>
-          <w:szCs w:val="20"/>
-          <w:highlight w:val="white"/>
-          <w:lang w:eastAsia="el-GR"/>
-        </w:rPr>
-        <w:t>`</w:t>
-      </w:r>
       <w:proofErr w:type="spellStart"/>
-      <w:proofErr w:type="gramEnd"/>
       <w:r>
         <w:rPr>
           <w:rFonts w:ascii="Courier New" w:hAnsi="Courier New" w:cs="Courier New"/>
@@ -42968,7 +42733,6 @@
         <w:t xml:space="preserve">` </w:t>
       </w:r>
       <w:proofErr w:type="spellStart"/>
-      <w:proofErr w:type="gramStart"/>
       <w:r>
         <w:rPr>
           <w:rFonts w:ascii="Courier New" w:hAnsi="Courier New" w:cs="Courier New"/>
@@ -42996,7 +42760,6 @@
         </w:rPr>
         <w:t>(</w:t>
       </w:r>
-      <w:proofErr w:type="gramEnd"/>
       <w:r>
         <w:rPr>
           <w:rFonts w:ascii="Courier New" w:hAnsi="Courier New" w:cs="Courier New"/>
@@ -43135,7 +42898,6 @@
         <w:t xml:space="preserve">` </w:t>
       </w:r>
       <w:proofErr w:type="spellStart"/>
-      <w:proofErr w:type="gramStart"/>
       <w:r>
         <w:rPr>
           <w:rFonts w:ascii="Courier New" w:hAnsi="Courier New" w:cs="Courier New"/>
@@ -43163,7 +42925,6 @@
         </w:rPr>
         <w:t>(</w:t>
       </w:r>
-      <w:proofErr w:type="gramEnd"/>
       <w:r>
         <w:rPr>
           <w:rFonts w:ascii="Courier New" w:hAnsi="Courier New" w:cs="Courier New"/>
@@ -43347,9 +43108,21 @@
           <w:highlight w:val="white"/>
           <w:lang w:eastAsia="el-GR"/>
         </w:rPr>
-        <w:t>`story_id</w:t>
-      </w:r>
-      <w:proofErr w:type="gramStart"/>
+        <w:t>`story_id`</w:t>
+      </w:r>
+      <w:r>
+        <w:rPr>
+          <w:rFonts w:ascii="Courier New" w:hAnsi="Courier New" w:cs="Courier New"/>
+          <w:b/>
+          <w:bCs/>
+          <w:color w:val="000080"/>
+          <w:sz w:val="20"/>
+          <w:szCs w:val="20"/>
+          <w:highlight w:val="white"/>
+          <w:lang w:eastAsia="el-GR"/>
+        </w:rPr>
+        <w:t>,</w:t>
+      </w:r>
       <w:r>
         <w:rPr>
           <w:rFonts w:ascii="Courier New" w:hAnsi="Courier New" w:cs="Courier New"/>
@@ -43361,32 +43134,7 @@
         </w:rPr>
         <w:t>`</w:t>
       </w:r>
-      <w:r>
-        <w:rPr>
-          <w:rFonts w:ascii="Courier New" w:hAnsi="Courier New" w:cs="Courier New"/>
-          <w:b/>
-          <w:bCs/>
-          <w:color w:val="000080"/>
-          <w:sz w:val="20"/>
-          <w:szCs w:val="20"/>
-          <w:highlight w:val="white"/>
-          <w:lang w:eastAsia="el-GR"/>
-        </w:rPr>
-        <w:t>,</w:t>
-      </w:r>
-      <w:r>
-        <w:rPr>
-          <w:rFonts w:ascii="Courier New" w:hAnsi="Courier New" w:cs="Courier New"/>
-          <w:color w:val="000000"/>
-          <w:sz w:val="20"/>
-          <w:szCs w:val="20"/>
-          <w:highlight w:val="white"/>
-          <w:lang w:eastAsia="el-GR"/>
-        </w:rPr>
-        <w:t>`</w:t>
-      </w:r>
       <w:proofErr w:type="spellStart"/>
-      <w:proofErr w:type="gramEnd"/>
       <w:r>
         <w:rPr>
           <w:rFonts w:ascii="Courier New" w:hAnsi="Courier New" w:cs="Courier New"/>
@@ -44426,7 +44174,6 @@
         <w:t xml:space="preserve">  `id` </w:t>
       </w:r>
       <w:proofErr w:type="spellStart"/>
-      <w:proofErr w:type="gramStart"/>
       <w:r>
         <w:rPr>
           <w:rFonts w:ascii="Courier New" w:hAnsi="Courier New" w:cs="Courier New"/>
@@ -44454,7 +44201,6 @@
         </w:rPr>
         <w:t>(</w:t>
       </w:r>
-      <w:proofErr w:type="gramEnd"/>
       <w:r>
         <w:rPr>
           <w:rFonts w:ascii="Courier New" w:hAnsi="Courier New" w:cs="Courier New"/>
@@ -44593,7 +44339,6 @@
         <w:t xml:space="preserve">` </w:t>
       </w:r>
       <w:proofErr w:type="spellStart"/>
-      <w:proofErr w:type="gramStart"/>
       <w:r>
         <w:rPr>
           <w:rFonts w:ascii="Courier New" w:hAnsi="Courier New" w:cs="Courier New"/>
@@ -44621,7 +44366,6 @@
         </w:rPr>
         <w:t>(</w:t>
       </w:r>
-      <w:proofErr w:type="gramEnd"/>
       <w:r>
         <w:rPr>
           <w:rFonts w:ascii="Courier New" w:hAnsi="Courier New" w:cs="Courier New"/>
@@ -44760,7 +44504,6 @@
         <w:t xml:space="preserve">` </w:t>
       </w:r>
       <w:proofErr w:type="spellStart"/>
-      <w:proofErr w:type="gramStart"/>
       <w:r>
         <w:rPr>
           <w:rFonts w:ascii="Courier New" w:hAnsi="Courier New" w:cs="Courier New"/>
@@ -44788,7 +44531,6 @@
         </w:rPr>
         <w:t>(</w:t>
       </w:r>
-      <w:proofErr w:type="gramEnd"/>
       <w:r>
         <w:rPr>
           <w:rFonts w:ascii="Courier New" w:hAnsi="Courier New" w:cs="Courier New"/>
@@ -46689,7 +46431,6 @@
         <w:t xml:space="preserve">  `id` </w:t>
       </w:r>
       <w:proofErr w:type="spellStart"/>
-      <w:proofErr w:type="gramStart"/>
       <w:r>
         <w:rPr>
           <w:rFonts w:ascii="Courier New" w:hAnsi="Courier New" w:cs="Courier New"/>
@@ -46717,7 +46458,6 @@
         </w:rPr>
         <w:t>(</w:t>
       </w:r>
-      <w:proofErr w:type="gramEnd"/>
       <w:r>
         <w:rPr>
           <w:rFonts w:ascii="Courier New" w:hAnsi="Courier New" w:cs="Courier New"/>
@@ -46832,7 +46572,6 @@
         <w:lastRenderedPageBreak/>
         <w:t xml:space="preserve">  `name` </w:t>
       </w:r>
-      <w:proofErr w:type="gramStart"/>
       <w:r>
         <w:rPr>
           <w:rFonts w:ascii="Courier New" w:hAnsi="Courier New" w:cs="Courier New"/>
@@ -46859,7 +46598,6 @@
         </w:rPr>
         <w:t>(</w:t>
       </w:r>
-      <w:proofErr w:type="gramEnd"/>
       <w:r>
         <w:rPr>
           <w:rFonts w:ascii="Courier New" w:hAnsi="Courier New" w:cs="Courier New"/>
@@ -47492,11 +47230,11 @@
       <w:pPr>
         <w:pStyle w:val="Titre2"/>
       </w:pPr>
-      <w:bookmarkStart w:id="9" w:name="_Toc447620645"/>
+      <w:bookmarkStart w:id="10" w:name="_Toc447620645"/>
       <w:r>
         <w:t>General Comments</w:t>
       </w:r>
-      <w:bookmarkEnd w:id="9"/>
+      <w:bookmarkEnd w:id="10"/>
     </w:p>
     <w:p>
       <w:r>
@@ -47563,23 +47301,23 @@
       <w:pPr>
         <w:pStyle w:val="Titre1"/>
       </w:pPr>
-      <w:bookmarkStart w:id="10" w:name="_Toc447620646"/>
+      <w:bookmarkStart w:id="11" w:name="_Toc447620646"/>
       <w:r>
         <w:lastRenderedPageBreak/>
         <w:t>Deliverable 2</w:t>
       </w:r>
-      <w:bookmarkEnd w:id="10"/>
+      <w:bookmarkEnd w:id="11"/>
     </w:p>
     <w:p/>
     <w:p>
       <w:pPr>
         <w:pStyle w:val="Titre2"/>
       </w:pPr>
-      <w:bookmarkStart w:id="11" w:name="_Toc447620647"/>
+      <w:bookmarkStart w:id="12" w:name="_Toc447620647"/>
       <w:r>
         <w:t>Assumptions</w:t>
       </w:r>
-      <w:bookmarkEnd w:id="11"/>
+      <w:bookmarkEnd w:id="12"/>
     </w:p>
     <w:p>
       <w:pPr>
@@ -47593,11 +47331,11 @@
       <w:pPr>
         <w:pStyle w:val="Titre2"/>
       </w:pPr>
-      <w:bookmarkStart w:id="12" w:name="_Toc447620648"/>
+      <w:bookmarkStart w:id="13" w:name="_Toc447620648"/>
       <w:r>
         <w:t>Data Loading</w:t>
       </w:r>
-      <w:bookmarkEnd w:id="12"/>
+      <w:bookmarkEnd w:id="13"/>
     </w:p>
     <w:p>
       <w:r>
@@ -47660,11 +47398,11 @@
       <w:pPr>
         <w:pStyle w:val="Titre2"/>
       </w:pPr>
-      <w:bookmarkStart w:id="13" w:name="_Toc447620649"/>
+      <w:bookmarkStart w:id="14" w:name="_Toc447620649"/>
       <w:r>
         <w:t>Query Implementation</w:t>
       </w:r>
-      <w:bookmarkEnd w:id="13"/>
+      <w:bookmarkEnd w:id="14"/>
     </w:p>
     <w:p>
       <w:pPr>
@@ -47678,41 +47416,22 @@
       <w:pPr>
         <w:pStyle w:val="Titre3"/>
       </w:pPr>
-      <w:bookmarkStart w:id="14" w:name="_Toc447620650"/>
+      <w:bookmarkStart w:id="15" w:name="_Toc447620650"/>
       <w:r>
         <w:t>Query a:</w:t>
       </w:r>
-      <w:bookmarkEnd w:id="14"/>
+      <w:bookmarkEnd w:id="15"/>
     </w:p>
     <w:p>
       <w:pPr>
         <w:pStyle w:val="Titre4"/>
       </w:pPr>
-      <w:bookmarkStart w:id="15" w:name="_Toc447620651"/>
+      <w:bookmarkStart w:id="16" w:name="_Toc447620651"/>
       <w:r>
         <w:t>Description of logic</w:t>
       </w:r>
       <w:r>
         <w:t>:</w:t>
-      </w:r>
-      <w:bookmarkEnd w:id="15"/>
-    </w:p>
-    <w:p>
-      <w:pPr>
-        <w:pStyle w:val="Sansinterligne"/>
-      </w:pPr>
-      <w:r>
-        <w:t>&lt;What does the query do and how do I decide to solve it&gt;</w:t>
-      </w:r>
-    </w:p>
-    <w:p>
-      <w:pPr>
-        <w:pStyle w:val="Titre4"/>
-      </w:pPr>
-      <w:bookmarkStart w:id="16" w:name="_Toc447620652"/>
-      <w:r>
-        <w:lastRenderedPageBreak/>
-        <w:t>SQL statement</w:t>
       </w:r>
       <w:bookmarkEnd w:id="16"/>
     </w:p>
@@ -47721,6 +47440,25 @@
         <w:pStyle w:val="Sansinterligne"/>
       </w:pPr>
       <w:r>
+        <w:t>&lt;What does the query do and how do I decide to solve it&gt;</w:t>
+      </w:r>
+    </w:p>
+    <w:p>
+      <w:pPr>
+        <w:pStyle w:val="Titre4"/>
+      </w:pPr>
+      <w:bookmarkStart w:id="17" w:name="_Toc447620652"/>
+      <w:r>
+        <w:lastRenderedPageBreak/>
+        <w:t>SQL statement</w:t>
+      </w:r>
+      <w:bookmarkEnd w:id="17"/>
+    </w:p>
+    <w:p>
+      <w:pPr>
+        <w:pStyle w:val="Sansinterligne"/>
+      </w:pPr>
+      <w:r>
         <w:t>&lt;The SQL statement&gt;</w:t>
       </w:r>
     </w:p>
@@ -47728,45 +47466,19 @@
       <w:pPr>
         <w:pStyle w:val="Titre2"/>
       </w:pPr>
-      <w:bookmarkStart w:id="17" w:name="_Toc447620653"/>
+      <w:bookmarkStart w:id="18" w:name="_Toc447620653"/>
       <w:r>
         <w:t>Interface</w:t>
       </w:r>
-      <w:bookmarkEnd w:id="17"/>
+      <w:bookmarkEnd w:id="18"/>
     </w:p>
     <w:p>
       <w:pPr>
         <w:pStyle w:val="Titre3"/>
       </w:pPr>
-      <w:bookmarkStart w:id="18" w:name="_Toc447620654"/>
+      <w:bookmarkStart w:id="19" w:name="_Toc447620654"/>
       <w:r>
         <w:t>Design logic Description</w:t>
-      </w:r>
-      <w:bookmarkEnd w:id="18"/>
-    </w:p>
-    <w:p>
-      <w:pPr>
-        <w:pStyle w:val="Sansinterligne"/>
-      </w:pPr>
-      <w:r>
-        <w:t xml:space="preserve">The application will be web based with a backend in PHP. We will use </w:t>
-      </w:r>
-      <w:proofErr w:type="spellStart"/>
-      <w:r>
-        <w:t>JTables</w:t>
-      </w:r>
-      <w:proofErr w:type="spellEnd"/>
-      <w:r>
-        <w:t xml:space="preserve"> to display the data in a searchable and sortable table.</w:t>
-      </w:r>
-    </w:p>
-    <w:p>
-      <w:pPr>
-        <w:pStyle w:val="Titre3"/>
-      </w:pPr>
-      <w:bookmarkStart w:id="19" w:name="_Toc447620655"/>
-      <w:r>
-        <w:t>Screenshots</w:t>
       </w:r>
       <w:bookmarkEnd w:id="19"/>
     </w:p>
@@ -47775,6 +47487,32 @@
         <w:pStyle w:val="Sansinterligne"/>
       </w:pPr>
       <w:r>
+        <w:t xml:space="preserve">The application will be web based with a backend in PHP. We will use </w:t>
+      </w:r>
+      <w:proofErr w:type="spellStart"/>
+      <w:r>
+        <w:t>JTables</w:t>
+      </w:r>
+      <w:proofErr w:type="spellEnd"/>
+      <w:r>
+        <w:t xml:space="preserve"> to display the data in a searchable and sortable table.</w:t>
+      </w:r>
+    </w:p>
+    <w:p>
+      <w:pPr>
+        <w:pStyle w:val="Titre3"/>
+      </w:pPr>
+      <w:bookmarkStart w:id="20" w:name="_Toc447620655"/>
+      <w:r>
+        <w:t>Screenshots</w:t>
+      </w:r>
+      <w:bookmarkEnd w:id="20"/>
+    </w:p>
+    <w:p>
+      <w:pPr>
+        <w:pStyle w:val="Sansinterligne"/>
+      </w:pPr>
+      <w:r>
         <w:t>We haven’t yet had the opportunity to work on the front end, so no screenshot is available.</w:t>
       </w:r>
     </w:p>
@@ -47782,11 +47520,11 @@
       <w:pPr>
         <w:pStyle w:val="Titre2"/>
       </w:pPr>
-      <w:bookmarkStart w:id="20" w:name="_Toc447620656"/>
+      <w:bookmarkStart w:id="21" w:name="_Toc447620656"/>
       <w:r>
         <w:t>General Comments</w:t>
       </w:r>
-      <w:bookmarkEnd w:id="20"/>
+      <w:bookmarkEnd w:id="21"/>
     </w:p>
     <w:p>
       <w:pPr>
@@ -47837,13 +47575,7 @@
         <w:jc w:val="both"/>
       </w:pPr>
       <w:r>
-        <w:t>We delete</w:t>
-      </w:r>
-      <w:r>
-        <w:t>d</w:t>
-      </w:r>
-      <w:r>
-        <w:t xml:space="preserve"> the ternary relationship between Publisher, </w:t>
+        <w:t xml:space="preserve">We deleted the ternary relationship between Publisher, </w:t>
       </w:r>
       <w:proofErr w:type="spellStart"/>
       <w:r>
@@ -47851,13 +47583,7 @@
       </w:r>
       <w:proofErr w:type="spellEnd"/>
       <w:r>
-        <w:t xml:space="preserve"> and Country (if they come </w:t>
-      </w:r>
-      <w:r>
-        <w:t>from different</w:t>
-      </w:r>
-      <w:r>
-        <w:t xml:space="preserve"> countries).</w:t>
+        <w:t xml:space="preserve"> and Country (if they come from different countries).</w:t>
       </w:r>
     </w:p>
     <w:p>
@@ -47899,13 +47625,7 @@
         <w:jc w:val="both"/>
       </w:pPr>
       <w:r>
-        <w:t>We separate</w:t>
-      </w:r>
-      <w:r>
-        <w:t>d</w:t>
-      </w:r>
-      <w:r>
-        <w:t xml:space="preserve"> 'genre' and 'editing' as two entity sets linked with the story entity through a relationship</w:t>
+        <w:t>We separated 'genre' and 'editing' as two entity sets linked with the story entity through a relationship</w:t>
       </w:r>
     </w:p>
     <w:p>
@@ -47979,21 +47699,7 @@
         <w:jc w:val="both"/>
       </w:pPr>
       <w:r>
-        <w:t xml:space="preserve">We represent 'featured character' and 'all other characters' using different </w:t>
-      </w:r>
-      <w:r>
-        <w:t>relationships</w:t>
-      </w:r>
-      <w:r>
-        <w:t xml:space="preserve">. </w:t>
-      </w:r>
-      <w:bookmarkStart w:id="21" w:name="_GoBack"/>
-      <w:bookmarkEnd w:id="21"/>
-      <w:r>
-        <w:t>Thus,</w:t>
-      </w:r>
-      <w:r>
-        <w:t xml:space="preserve"> different tables</w:t>
+        <w:t>We represent 'featured character' and 'all other characters' using different relationships. Thus, different tables</w:t>
       </w:r>
     </w:p>
     <w:p>

</xml_diff>